<commit_message>
Working on the Catopedia
</commit_message>
<xml_diff>
--- a/documents/UI Info for Untitled Cat game.docx
+++ b/documents/UI Info for Untitled Cat game.docx
@@ -106,8 +106,6 @@
       <w:r>
         <w:t>A Game option menu. Ideally with the following options.</w:t>
       </w:r>
-      <w:bookmarkStart w:id="0" w:name="_GoBack"/>
-      <w:bookmarkEnd w:id="0"/>
     </w:p>
     <w:p>
       <w:pPr>
@@ -650,6 +648,72 @@
         <w:t>UI 6 Unknown Game.</w:t>
       </w:r>
     </w:p>
+    <w:p>
+      <w:r>
+        <w:br w:type="page"/>
+      </w:r>
+    </w:p>
+    <w:p>
+      <w:r>
+        <w:lastRenderedPageBreak/>
+        <w:t>Missing parts of the UI:</w:t>
+      </w:r>
+    </w:p>
+    <w:p>
+      <w:pPr>
+        <w:pStyle w:val="ListParagraph"/>
+        <w:numPr>
+          <w:ilvl w:val="0"/>
+          <w:numId w:val="1"/>
+        </w:numPr>
+      </w:pPr>
+      <w:r>
+        <w:t>Unit interaction.</w:t>
+      </w:r>
+    </w:p>
+    <w:p>
+      <w:pPr>
+        <w:pStyle w:val="ListParagraph"/>
+        <w:numPr>
+          <w:ilvl w:val="0"/>
+          <w:numId w:val="1"/>
+        </w:numPr>
+      </w:pPr>
+      <w:r>
+        <w:t>Unit building</w:t>
+      </w:r>
+    </w:p>
+    <w:p>
+      <w:pPr>
+        <w:pStyle w:val="ListParagraph"/>
+        <w:numPr>
+          <w:ilvl w:val="0"/>
+          <w:numId w:val="1"/>
+        </w:numPr>
+      </w:pPr>
+      <w:r>
+        <w:t>Unit health-</w:t>
+      </w:r>
+      <w:proofErr w:type="spellStart"/>
+      <w:r>
+        <w:t>healthbars</w:t>
+      </w:r>
+      <w:bookmarkStart w:id="0" w:name="_GoBack"/>
+      <w:bookmarkEnd w:id="0"/>
+      <w:proofErr w:type="spellEnd"/>
+    </w:p>
+    <w:p>
+      <w:pPr>
+        <w:pStyle w:val="ListParagraph"/>
+        <w:numPr>
+          <w:ilvl w:val="0"/>
+          <w:numId w:val="1"/>
+        </w:numPr>
+      </w:pPr>
+      <w:r>
+        <w:t>Unit customisation (nice to have)</w:t>
+      </w:r>
+    </w:p>
     <w:sectPr>
       <w:pgSz w:w="11906" w:h="16838"/>
       <w:pgMar w:top="1440" w:right="1440" w:bottom="1440" w:left="1440" w:header="708" w:footer="708" w:gutter="0"/>
@@ -778,7 +842,7 @@
   <w:abstractNum w:abstractNumId="1" w15:restartNumberingAfterBreak="0">
     <w:nsid w:val="61DE584F"/>
     <w:multiLevelType w:val="hybridMultilevel"/>
-    <w:tmpl w:val="342E384E"/>
+    <w:tmpl w:val="6652B2F4"/>
     <w:lvl w:ilvl="0" w:tplc="08090001">
       <w:start w:val="1"/>
       <w:numFmt w:val="bullet"/>
@@ -803,19 +867,18 @@
         <w:rFonts w:ascii="Courier New" w:hAnsi="Courier New" w:cs="Courier New" w:hint="default"/>
       </w:rPr>
     </w:lvl>
-    <w:lvl w:ilvl="2" w:tplc="08090005" w:tentative="1">
-      <w:start w:val="1"/>
-      <w:numFmt w:val="bullet"/>
-      <w:lvlText w:val=""/>
+    <w:lvl w:ilvl="2" w:tplc="CE1462EE">
+      <w:numFmt w:val="bullet"/>
+      <w:lvlText w:val="-"/>
       <w:lvlJc w:val="left"/>
       <w:pPr>
         <w:ind w:left="2160" w:hanging="360"/>
       </w:pPr>
       <w:rPr>
-        <w:rFonts w:ascii="Wingdings" w:hAnsi="Wingdings" w:hint="default"/>
-      </w:rPr>
-    </w:lvl>
-    <w:lvl w:ilvl="3" w:tplc="08090001" w:tentative="1">
+        <w:rFonts w:ascii="Calibri" w:eastAsiaTheme="minorHAnsi" w:hAnsi="Calibri" w:cs="Calibri" w:hint="default"/>
+      </w:rPr>
+    </w:lvl>
+    <w:lvl w:ilvl="3" w:tplc="08090001">
       <w:start w:val="1"/>
       <w:numFmt w:val="bullet"/>
       <w:lvlText w:val=""/>

</xml_diff>